<commit_message>
Statistical analysis with mobsf
</commit_message>
<xml_diff>
--- a/ReportsAndDocuments/Work_Logs.docx
+++ b/ReportsAndDocuments/Work_Logs.docx
@@ -2,13 +2,7 @@
 <file path=word/document.xml><?xml version="1.0" encoding="utf-8"?>
 <w:document xmlns:wpc="http://schemas.microsoft.com/office/word/2010/wordprocessingCanvas" xmlns:cx="http://schemas.microsoft.com/office/drawing/2014/chartex" xmlns:cx1="http://schemas.microsoft.com/office/drawing/2015/9/8/chartex" xmlns:cx2="http://schemas.microsoft.com/office/drawing/2015/10/21/chartex" xmlns:cx3="http://schemas.microsoft.com/office/drawing/2016/5/9/chartex" xmlns:cx4="http://schemas.microsoft.com/office/drawing/2016/5/10/chartex" xmlns:cx5="http://schemas.microsoft.com/office/drawing/2016/5/11/chartex" xmlns:cx6="http://schemas.microsoft.com/office/drawing/2016/5/12/chartex" xmlns:cx7="http://schemas.microsoft.com/office/drawing/2016/5/13/chartex" xmlns:cx8="http://schemas.microsoft.com/office/drawing/2016/5/14/chartex" xmlns:mc="http://schemas.openxmlformats.org/markup-compatibility/2006" xmlns:aink="http://schemas.microsoft.com/office/drawing/2016/ink" xmlns:am3d="http://schemas.microsoft.com/office/drawing/2017/model3d" xmlns:o="urn:schemas-microsoft-com:office:office" xmlns:oel="http://schemas.microsoft.com/office/2019/extlst" xmlns:r="http://schemas.openxmlformats.org/officeDocument/2006/relationships" xmlns:m="http://schemas.openxmlformats.org/officeDocument/2006/math" xmlns:v="urn:schemas-microsoft-com:vml" xmlns:wp14="http://schemas.microsoft.com/office/word/2010/wordprocessingDrawing" xmlns:wp="http://schemas.openxmlformats.org/drawingml/2006/wordprocessingDrawing" xmlns:w10="urn:schemas-microsoft-com:office:word" xmlns:w="http://schemas.openxmlformats.org/wordprocessingml/2006/main" xmlns:w14="http://schemas.microsoft.com/office/word/2010/wordml" xmlns:w15="http://schemas.microsoft.com/office/word/2012/wordml" xmlns:w16cex="http://schemas.microsoft.com/office/word/2018/wordml/cex" xmlns:w16cid="http://schemas.microsoft.com/office/word/2016/wordml/cid" xmlns:w16="http://schemas.microsoft.com/office/word/2018/wordml" xmlns:w16du="http://schemas.microsoft.com/office/word/2023/wordml/word16du" xmlns:w16sdtdh="http://schemas.microsoft.com/office/word/2020/wordml/sdtdatahash" xmlns:w16sdtfl="http://schemas.microsoft.com/office/word/2024/wordml/sdtformatlock" xmlns:w16se="http://schemas.microsoft.com/office/word/2015/wordml/symex" xmlns:wpg="http://schemas.microsoft.com/office/word/2010/wordprocessingGroup" xmlns:wpi="http://schemas.microsoft.com/office/word/2010/wordprocessingInk" xmlns:wne="http://schemas.microsoft.com/office/word/2006/wordml" xmlns:wps="http://schemas.microsoft.com/office/word/2010/wordprocessingShape" mc:Ignorable="w14 w15 w16se w16cid w16 w16cex w16sdtdh w16sdtfl w16du wp14">
   <w:body>
-    <w:p>
-      <w:proofErr w:type="spellStart"/>
-      <w:r>
-        <w:t>sfds</w:t>
-      </w:r>
-      <w:proofErr w:type="spellEnd"/>
-    </w:p>
+    <w:p/>
     <w:tbl>
       <w:tblPr>
         <w:tblStyle w:val="GridTable4-Accent4"/>
@@ -199,17 +193,8 @@
                 <w:rFonts w:eastAsia="Google Sans Text" w:cs="Google Sans Text"/>
                 <w:color w:val="1B1C1D"/>
               </w:rPr>
-              <w:t xml:space="preserve">, Ifeoluwa </w:t>
-            </w:r>
-            <w:proofErr w:type="spellStart"/>
-            <w:r>
-              <w:rPr>
-                <w:rFonts w:eastAsia="Google Sans Text" w:cs="Google Sans Text"/>
-                <w:color w:val="1B1C1D"/>
-              </w:rPr>
-              <w:t>Aribo</w:t>
-            </w:r>
-            <w:proofErr w:type="spellEnd"/>
+              <w:t>, Ifeoluwa Aribo</w:t>
+            </w:r>
           </w:p>
         </w:tc>
         <w:tc>
@@ -340,17 +325,8 @@
                 <w:rFonts w:eastAsia="Google Sans Text" w:cs="Google Sans Text"/>
                 <w:color w:val="1B1C1D"/>
               </w:rPr>
-              <w:t xml:space="preserve">, Ifeoluwa </w:t>
-            </w:r>
-            <w:proofErr w:type="spellStart"/>
-            <w:r>
-              <w:rPr>
-                <w:rFonts w:eastAsia="Google Sans Text" w:cs="Google Sans Text"/>
-                <w:color w:val="1B1C1D"/>
-              </w:rPr>
-              <w:t>Aribo</w:t>
-            </w:r>
-            <w:proofErr w:type="spellEnd"/>
+              <w:t>, Ifeoluwa Aribo</w:t>
+            </w:r>
           </w:p>
         </w:tc>
         <w:tc>
@@ -484,17 +460,8 @@
                 <w:rFonts w:eastAsia="Google Sans Text" w:cs="Google Sans Text"/>
                 <w:color w:val="1B1C1D"/>
               </w:rPr>
-              <w:t xml:space="preserve">, Ifeoluwa </w:t>
-            </w:r>
-            <w:proofErr w:type="spellStart"/>
-            <w:r>
-              <w:rPr>
-                <w:rFonts w:eastAsia="Google Sans Text" w:cs="Google Sans Text"/>
-                <w:color w:val="1B1C1D"/>
-              </w:rPr>
-              <w:t>Aribo</w:t>
-            </w:r>
-            <w:proofErr w:type="spellEnd"/>
+              <w:t>, Ifeoluwa Aribo</w:t>
+            </w:r>
           </w:p>
         </w:tc>
         <w:tc>
@@ -2461,7 +2428,7 @@
               <w:tblLook w:val="04A0" w:firstRow="1" w:lastRow="0" w:firstColumn="1" w:lastColumn="0" w:noHBand="0" w:noVBand="1"/>
             </w:tblPr>
             <w:tblGrid>
-              <w:gridCol w:w="5833"/>
+              <w:gridCol w:w="5858"/>
             </w:tblGrid>
             <w:tr>
               <w:trPr>
@@ -3303,7 +3270,1378 @@
         </w:tc>
       </w:tr>
     </w:tbl>
-    <w:p/>
+    <w:tbl>
+      <w:tblPr>
+        <w:tblStyle w:val="GridTable4-Accent2"/>
+        <w:tblW w:w="9466" w:type="dxa"/>
+        <w:tblLook w:val="04A0" w:firstRow="1" w:lastRow="0" w:firstColumn="1" w:lastColumn="0" w:noHBand="0" w:noVBand="1"/>
+      </w:tblPr>
+      <w:tblGrid>
+        <w:gridCol w:w="1072"/>
+        <w:gridCol w:w="1305"/>
+        <w:gridCol w:w="1143"/>
+        <w:gridCol w:w="5946"/>
+      </w:tblGrid>
+      <w:tr>
+        <w:trPr>
+          <w:cnfStyle w:val="100000000000" w:firstRow="1" w:lastRow="0" w:firstColumn="0" w:lastColumn="0" w:oddVBand="0" w:evenVBand="0" w:oddHBand="0" w:evenHBand="0" w:firstRowFirstColumn="0" w:firstRowLastColumn="0" w:lastRowFirstColumn="0" w:lastRowLastColumn="0"/>
+          <w:trHeight w:val="380"/>
+        </w:trPr>
+        <w:tc>
+          <w:tcPr>
+            <w:cnfStyle w:val="001000000000" w:firstRow="0" w:lastRow="0" w:firstColumn="1" w:lastColumn="0" w:oddVBand="0" w:evenVBand="0" w:oddHBand="0" w:evenHBand="0" w:firstRowFirstColumn="0" w:firstRowLastColumn="0" w:lastRowFirstColumn="0" w:lastRowLastColumn="0"/>
+            <w:tcW w:w="0" w:type="auto"/>
+            <w:hideMark/>
+          </w:tcPr>
+          <w:p>
+            <w:pPr>
+              <w:spacing w:line="375" w:lineRule="atLeast"/>
+              <w:rPr>
+                <w:rFonts w:ascii="Segoe UI" w:eastAsia="Times New Roman" w:hAnsi="Segoe UI" w:cs="Segoe UI"/>
+                <w:color w:val="0F1115"/>
+                <w:kern w:val="0"/>
+                <w:sz w:val="23"/>
+                <w:szCs w:val="23"/>
+                <w:lang w:eastAsia="en-CA"/>
+                <w14:ligatures w14:val="none"/>
+              </w:rPr>
+            </w:pPr>
+            <w:r>
+              <w:rPr>
+                <w:rFonts w:ascii="Segoe UI" w:eastAsia="Times New Roman" w:hAnsi="Segoe UI" w:cs="Segoe UI"/>
+                <w:color w:val="0F1115"/>
+                <w:kern w:val="0"/>
+                <w:sz w:val="23"/>
+                <w:szCs w:val="23"/>
+                <w:lang w:eastAsia="en-CA"/>
+                <w14:ligatures w14:val="none"/>
+              </w:rPr>
+              <w:t>Date</w:t>
+            </w:r>
+          </w:p>
+        </w:tc>
+        <w:tc>
+          <w:tcPr>
+            <w:tcW w:w="0" w:type="auto"/>
+            <w:hideMark/>
+          </w:tcPr>
+          <w:p>
+            <w:pPr>
+              <w:spacing w:line="375" w:lineRule="atLeast"/>
+              <w:cnfStyle w:val="100000000000" w:firstRow="1" w:lastRow="0" w:firstColumn="0" w:lastColumn="0" w:oddVBand="0" w:evenVBand="0" w:oddHBand="0" w:evenHBand="0" w:firstRowFirstColumn="0" w:firstRowLastColumn="0" w:lastRowFirstColumn="0" w:lastRowLastColumn="0"/>
+              <w:rPr>
+                <w:rFonts w:ascii="Segoe UI" w:eastAsia="Times New Roman" w:hAnsi="Segoe UI" w:cs="Segoe UI"/>
+                <w:color w:val="0F1115"/>
+                <w:kern w:val="0"/>
+                <w:sz w:val="23"/>
+                <w:szCs w:val="23"/>
+                <w:lang w:eastAsia="en-CA"/>
+                <w14:ligatures w14:val="none"/>
+              </w:rPr>
+            </w:pPr>
+            <w:r>
+              <w:rPr>
+                <w:rFonts w:ascii="Segoe UI" w:eastAsia="Times New Roman" w:hAnsi="Segoe UI" w:cs="Segoe UI"/>
+                <w:color w:val="0F1115"/>
+                <w:kern w:val="0"/>
+                <w:sz w:val="23"/>
+                <w:szCs w:val="23"/>
+                <w:lang w:eastAsia="en-CA"/>
+                <w14:ligatures w14:val="none"/>
+              </w:rPr>
+              <w:t>Name</w:t>
+            </w:r>
+          </w:p>
+        </w:tc>
+        <w:tc>
+          <w:tcPr>
+            <w:tcW w:w="0" w:type="auto"/>
+            <w:hideMark/>
+          </w:tcPr>
+          <w:p>
+            <w:pPr>
+              <w:spacing w:line="375" w:lineRule="atLeast"/>
+              <w:cnfStyle w:val="100000000000" w:firstRow="1" w:lastRow="0" w:firstColumn="0" w:lastColumn="0" w:oddVBand="0" w:evenVBand="0" w:oddHBand="0" w:evenHBand="0" w:firstRowFirstColumn="0" w:firstRowLastColumn="0" w:lastRowFirstColumn="0" w:lastRowLastColumn="0"/>
+              <w:rPr>
+                <w:rFonts w:ascii="Segoe UI" w:eastAsia="Times New Roman" w:hAnsi="Segoe UI" w:cs="Segoe UI"/>
+                <w:color w:val="0F1115"/>
+                <w:kern w:val="0"/>
+                <w:sz w:val="23"/>
+                <w:szCs w:val="23"/>
+                <w:lang w:eastAsia="en-CA"/>
+                <w14:ligatures w14:val="none"/>
+              </w:rPr>
+            </w:pPr>
+            <w:r>
+              <w:rPr>
+                <w:rFonts w:ascii="Segoe UI" w:eastAsia="Times New Roman" w:hAnsi="Segoe UI" w:cs="Segoe UI"/>
+                <w:color w:val="0F1115"/>
+                <w:kern w:val="0"/>
+                <w:sz w:val="23"/>
+                <w:szCs w:val="23"/>
+                <w:lang w:eastAsia="en-CA"/>
+                <w14:ligatures w14:val="none"/>
+              </w:rPr>
+              <w:t>Hours</w:t>
+            </w:r>
+          </w:p>
+        </w:tc>
+        <w:tc>
+          <w:tcPr>
+            <w:tcW w:w="0" w:type="auto"/>
+            <w:hideMark/>
+          </w:tcPr>
+          <w:p>
+            <w:pPr>
+              <w:spacing w:line="375" w:lineRule="atLeast"/>
+              <w:cnfStyle w:val="100000000000" w:firstRow="1" w:lastRow="0" w:firstColumn="0" w:lastColumn="0" w:oddVBand="0" w:evenVBand="0" w:oddHBand="0" w:evenHBand="0" w:firstRowFirstColumn="0" w:firstRowLastColumn="0" w:lastRowFirstColumn="0" w:lastRowLastColumn="0"/>
+              <w:rPr>
+                <w:rFonts w:ascii="Segoe UI" w:eastAsia="Times New Roman" w:hAnsi="Segoe UI" w:cs="Segoe UI"/>
+                <w:color w:val="0F1115"/>
+                <w:kern w:val="0"/>
+                <w:sz w:val="23"/>
+                <w:szCs w:val="23"/>
+                <w:lang w:eastAsia="en-CA"/>
+                <w14:ligatures w14:val="none"/>
+              </w:rPr>
+            </w:pPr>
+            <w:r>
+              <w:rPr>
+                <w:rFonts w:ascii="Segoe UI" w:eastAsia="Times New Roman" w:hAnsi="Segoe UI" w:cs="Segoe UI"/>
+                <w:color w:val="0F1115"/>
+                <w:kern w:val="0"/>
+                <w:sz w:val="23"/>
+                <w:szCs w:val="23"/>
+                <w:lang w:eastAsia="en-CA"/>
+                <w14:ligatures w14:val="none"/>
+              </w:rPr>
+              <w:t>Description</w:t>
+            </w:r>
+          </w:p>
+        </w:tc>
+      </w:tr>
+      <w:tr>
+        <w:trPr>
+          <w:cnfStyle w:val="000000100000" w:firstRow="0" w:lastRow="0" w:firstColumn="0" w:lastColumn="0" w:oddVBand="0" w:evenVBand="0" w:oddHBand="1" w:evenHBand="0" w:firstRowFirstColumn="0" w:firstRowLastColumn="0" w:lastRowFirstColumn="0" w:lastRowLastColumn="0"/>
+          <w:trHeight w:val="746"/>
+        </w:trPr>
+        <w:tc>
+          <w:tcPr>
+            <w:cnfStyle w:val="001000000000" w:firstRow="0" w:lastRow="0" w:firstColumn="1" w:lastColumn="0" w:oddVBand="0" w:evenVBand="0" w:oddHBand="0" w:evenHBand="0" w:firstRowFirstColumn="0" w:firstRowLastColumn="0" w:lastRowFirstColumn="0" w:lastRowLastColumn="0"/>
+            <w:tcW w:w="0" w:type="auto"/>
+            <w:hideMark/>
+          </w:tcPr>
+          <w:p>
+            <w:pPr>
+              <w:spacing w:line="375" w:lineRule="atLeast"/>
+              <w:rPr>
+                <w:rFonts w:ascii="Segoe UI" w:eastAsia="Times New Roman" w:hAnsi="Segoe UI" w:cs="Segoe UI"/>
+                <w:color w:val="0F1115"/>
+                <w:kern w:val="0"/>
+                <w:sz w:val="23"/>
+                <w:szCs w:val="23"/>
+                <w:lang w:eastAsia="en-CA"/>
+                <w14:ligatures w14:val="none"/>
+              </w:rPr>
+            </w:pPr>
+            <w:r>
+              <w:rPr>
+                <w:rFonts w:ascii="Segoe UI" w:eastAsia="Times New Roman" w:hAnsi="Segoe UI" w:cs="Segoe UI"/>
+                <w:color w:val="0F1115"/>
+                <w:kern w:val="0"/>
+                <w:sz w:val="23"/>
+                <w:szCs w:val="23"/>
+                <w:lang w:eastAsia="en-CA"/>
+                <w14:ligatures w14:val="none"/>
+              </w:rPr>
+              <w:t>2025-11-21</w:t>
+            </w:r>
+          </w:p>
+        </w:tc>
+        <w:tc>
+          <w:tcPr>
+            <w:tcW w:w="0" w:type="auto"/>
+            <w:hideMark/>
+          </w:tcPr>
+          <w:p>
+            <w:pPr>
+              <w:spacing w:line="375" w:lineRule="atLeast"/>
+              <w:cnfStyle w:val="000000100000" w:firstRow="0" w:lastRow="0" w:firstColumn="0" w:lastColumn="0" w:oddVBand="0" w:evenVBand="0" w:oddHBand="1" w:evenHBand="0" w:firstRowFirstColumn="0" w:firstRowLastColumn="0" w:lastRowFirstColumn="0" w:lastRowLastColumn="0"/>
+              <w:rPr>
+                <w:rFonts w:ascii="Segoe UI" w:eastAsia="Times New Roman" w:hAnsi="Segoe UI" w:cs="Segoe UI"/>
+                <w:color w:val="0F1115"/>
+                <w:kern w:val="0"/>
+                <w:sz w:val="23"/>
+                <w:szCs w:val="23"/>
+                <w:lang w:eastAsia="en-CA"/>
+                <w14:ligatures w14:val="none"/>
+              </w:rPr>
+            </w:pPr>
+            <w:r>
+              <w:rPr>
+                <w:rFonts w:ascii="Segoe UI" w:eastAsia="Times New Roman" w:hAnsi="Segoe UI" w:cs="Segoe UI"/>
+                <w:color w:val="0F1115"/>
+                <w:kern w:val="0"/>
+                <w:sz w:val="23"/>
+                <w:szCs w:val="23"/>
+                <w:lang w:eastAsia="en-CA"/>
+                <w14:ligatures w14:val="none"/>
+              </w:rPr>
+              <w:t>Aribo Ifeoluwa</w:t>
+            </w:r>
+          </w:p>
+        </w:tc>
+        <w:tc>
+          <w:tcPr>
+            <w:tcW w:w="0" w:type="auto"/>
+            <w:hideMark/>
+          </w:tcPr>
+          <w:p>
+            <w:pPr>
+              <w:spacing w:line="375" w:lineRule="atLeast"/>
+              <w:cnfStyle w:val="000000100000" w:firstRow="0" w:lastRow="0" w:firstColumn="0" w:lastColumn="0" w:oddVBand="0" w:evenVBand="0" w:oddHBand="1" w:evenHBand="0" w:firstRowFirstColumn="0" w:firstRowLastColumn="0" w:lastRowFirstColumn="0" w:lastRowLastColumn="0"/>
+              <w:rPr>
+                <w:rFonts w:ascii="Segoe UI" w:eastAsia="Times New Roman" w:hAnsi="Segoe UI" w:cs="Segoe UI"/>
+                <w:color w:val="0F1115"/>
+                <w:kern w:val="0"/>
+                <w:sz w:val="23"/>
+                <w:szCs w:val="23"/>
+                <w:lang w:eastAsia="en-CA"/>
+                <w14:ligatures w14:val="none"/>
+              </w:rPr>
+            </w:pPr>
+            <w:r>
+              <w:rPr>
+                <w:rFonts w:ascii="Segoe UI" w:eastAsia="Times New Roman" w:hAnsi="Segoe UI" w:cs="Segoe UI"/>
+                <w:color w:val="0F1115"/>
+                <w:kern w:val="0"/>
+                <w:sz w:val="23"/>
+                <w:szCs w:val="23"/>
+                <w:lang w:eastAsia="en-CA"/>
+                <w14:ligatures w14:val="none"/>
+              </w:rPr>
+              <w:t>1.5</w:t>
+            </w:r>
+            <w:r>
+              <w:rPr>
+                <w:rFonts w:ascii="Segoe UI" w:eastAsia="Times New Roman" w:hAnsi="Segoe UI" w:cs="Segoe UI"/>
+                <w:color w:val="0F1115"/>
+                <w:kern w:val="0"/>
+                <w:sz w:val="23"/>
+                <w:szCs w:val="23"/>
+                <w:lang w:eastAsia="en-CA"/>
+                <w14:ligatures w14:val="none"/>
+              </w:rPr>
+              <w:t xml:space="preserve"> hrs</w:t>
+            </w:r>
+          </w:p>
+        </w:tc>
+        <w:tc>
+          <w:tcPr>
+            <w:tcW w:w="0" w:type="auto"/>
+            <w:hideMark/>
+          </w:tcPr>
+          <w:p>
+            <w:pPr>
+              <w:spacing w:line="375" w:lineRule="atLeast"/>
+              <w:cnfStyle w:val="000000100000" w:firstRow="0" w:lastRow="0" w:firstColumn="0" w:lastColumn="0" w:oddVBand="0" w:evenVBand="0" w:oddHBand="1" w:evenHBand="0" w:firstRowFirstColumn="0" w:firstRowLastColumn="0" w:lastRowFirstColumn="0" w:lastRowLastColumn="0"/>
+              <w:rPr>
+                <w:rFonts w:ascii="Segoe UI" w:eastAsia="Times New Roman" w:hAnsi="Segoe UI" w:cs="Segoe UI"/>
+                <w:color w:val="0F1115"/>
+                <w:kern w:val="0"/>
+                <w:sz w:val="23"/>
+                <w:szCs w:val="23"/>
+                <w:lang w:eastAsia="en-CA"/>
+                <w14:ligatures w14:val="none"/>
+              </w:rPr>
+            </w:pPr>
+            <w:r>
+              <w:rPr>
+                <w:rFonts w:ascii="Segoe UI" w:eastAsia="Times New Roman" w:hAnsi="Segoe UI" w:cs="Segoe UI"/>
+                <w:color w:val="0F1115"/>
+                <w:kern w:val="0"/>
+                <w:sz w:val="23"/>
+                <w:szCs w:val="23"/>
+                <w:lang w:eastAsia="en-CA"/>
+                <w14:ligatures w14:val="none"/>
+              </w:rPr>
+              <w:t xml:space="preserve">Installed </w:t>
+            </w:r>
+            <w:proofErr w:type="spellStart"/>
+            <w:r>
+              <w:rPr>
+                <w:rFonts w:ascii="Segoe UI" w:eastAsia="Times New Roman" w:hAnsi="Segoe UI" w:cs="Segoe UI"/>
+                <w:color w:val="0F1115"/>
+                <w:kern w:val="0"/>
+                <w:sz w:val="23"/>
+                <w:szCs w:val="23"/>
+                <w:lang w:eastAsia="en-CA"/>
+                <w14:ligatures w14:val="none"/>
+              </w:rPr>
+              <w:t>MobSF</w:t>
+            </w:r>
+            <w:proofErr w:type="spellEnd"/>
+            <w:r>
+              <w:rPr>
+                <w:rFonts w:ascii="Segoe UI" w:eastAsia="Times New Roman" w:hAnsi="Segoe UI" w:cs="Segoe UI"/>
+                <w:color w:val="0F1115"/>
+                <w:kern w:val="0"/>
+                <w:sz w:val="23"/>
+                <w:szCs w:val="23"/>
+                <w:lang w:eastAsia="en-CA"/>
+                <w14:ligatures w14:val="none"/>
+              </w:rPr>
+              <w:t xml:space="preserve"> and completed initial environment configuration.</w:t>
+            </w:r>
+          </w:p>
+        </w:tc>
+      </w:tr>
+      <w:tr>
+        <w:trPr>
+          <w:trHeight w:val="761"/>
+        </w:trPr>
+        <w:tc>
+          <w:tcPr>
+            <w:cnfStyle w:val="001000000000" w:firstRow="0" w:lastRow="0" w:firstColumn="1" w:lastColumn="0" w:oddVBand="0" w:evenVBand="0" w:oddHBand="0" w:evenHBand="0" w:firstRowFirstColumn="0" w:firstRowLastColumn="0" w:lastRowFirstColumn="0" w:lastRowLastColumn="0"/>
+            <w:tcW w:w="0" w:type="auto"/>
+            <w:hideMark/>
+          </w:tcPr>
+          <w:p>
+            <w:pPr>
+              <w:spacing w:line="375" w:lineRule="atLeast"/>
+              <w:rPr>
+                <w:rFonts w:ascii="Segoe UI" w:eastAsia="Times New Roman" w:hAnsi="Segoe UI" w:cs="Segoe UI"/>
+                <w:color w:val="0F1115"/>
+                <w:kern w:val="0"/>
+                <w:sz w:val="23"/>
+                <w:szCs w:val="23"/>
+                <w:lang w:eastAsia="en-CA"/>
+                <w14:ligatures w14:val="none"/>
+              </w:rPr>
+            </w:pPr>
+            <w:r>
+              <w:rPr>
+                <w:rFonts w:ascii="Segoe UI" w:eastAsia="Times New Roman" w:hAnsi="Segoe UI" w:cs="Segoe UI"/>
+                <w:color w:val="0F1115"/>
+                <w:kern w:val="0"/>
+                <w:sz w:val="23"/>
+                <w:szCs w:val="23"/>
+                <w:lang w:eastAsia="en-CA"/>
+                <w14:ligatures w14:val="none"/>
+              </w:rPr>
+              <w:t>2025-11-21</w:t>
+            </w:r>
+          </w:p>
+        </w:tc>
+        <w:tc>
+          <w:tcPr>
+            <w:tcW w:w="0" w:type="auto"/>
+            <w:hideMark/>
+          </w:tcPr>
+          <w:p>
+            <w:pPr>
+              <w:spacing w:line="375" w:lineRule="atLeast"/>
+              <w:cnfStyle w:val="000000000000" w:firstRow="0" w:lastRow="0" w:firstColumn="0" w:lastColumn="0" w:oddVBand="0" w:evenVBand="0" w:oddHBand="0" w:evenHBand="0" w:firstRowFirstColumn="0" w:firstRowLastColumn="0" w:lastRowFirstColumn="0" w:lastRowLastColumn="0"/>
+              <w:rPr>
+                <w:rFonts w:ascii="Segoe UI" w:eastAsia="Times New Roman" w:hAnsi="Segoe UI" w:cs="Segoe UI"/>
+                <w:color w:val="0F1115"/>
+                <w:kern w:val="0"/>
+                <w:sz w:val="23"/>
+                <w:szCs w:val="23"/>
+                <w:lang w:eastAsia="en-CA"/>
+                <w14:ligatures w14:val="none"/>
+              </w:rPr>
+            </w:pPr>
+            <w:r>
+              <w:rPr>
+                <w:rFonts w:ascii="Segoe UI" w:eastAsia="Times New Roman" w:hAnsi="Segoe UI" w:cs="Segoe UI"/>
+                <w:color w:val="0F1115"/>
+                <w:kern w:val="0"/>
+                <w:sz w:val="23"/>
+                <w:szCs w:val="23"/>
+                <w:lang w:eastAsia="en-CA"/>
+                <w14:ligatures w14:val="none"/>
+              </w:rPr>
+              <w:t>Aribo Ifeoluwa</w:t>
+            </w:r>
+          </w:p>
+        </w:tc>
+        <w:tc>
+          <w:tcPr>
+            <w:tcW w:w="0" w:type="auto"/>
+            <w:hideMark/>
+          </w:tcPr>
+          <w:p>
+            <w:pPr>
+              <w:spacing w:line="375" w:lineRule="atLeast"/>
+              <w:cnfStyle w:val="000000000000" w:firstRow="0" w:lastRow="0" w:firstColumn="0" w:lastColumn="0" w:oddVBand="0" w:evenVBand="0" w:oddHBand="0" w:evenHBand="0" w:firstRowFirstColumn="0" w:firstRowLastColumn="0" w:lastRowFirstColumn="0" w:lastRowLastColumn="0"/>
+              <w:rPr>
+                <w:rFonts w:ascii="Segoe UI" w:eastAsia="Times New Roman" w:hAnsi="Segoe UI" w:cs="Segoe UI"/>
+                <w:color w:val="0F1115"/>
+                <w:kern w:val="0"/>
+                <w:sz w:val="23"/>
+                <w:szCs w:val="23"/>
+                <w:lang w:eastAsia="en-CA"/>
+                <w14:ligatures w14:val="none"/>
+              </w:rPr>
+            </w:pPr>
+            <w:r>
+              <w:rPr>
+                <w:rFonts w:ascii="Segoe UI" w:eastAsia="Times New Roman" w:hAnsi="Segoe UI" w:cs="Segoe UI"/>
+                <w:color w:val="0F1115"/>
+                <w:kern w:val="0"/>
+                <w:sz w:val="23"/>
+                <w:szCs w:val="23"/>
+                <w:lang w:eastAsia="en-CA"/>
+                <w14:ligatures w14:val="none"/>
+              </w:rPr>
+              <w:t>0.5 hrs</w:t>
+            </w:r>
+          </w:p>
+        </w:tc>
+        <w:tc>
+          <w:tcPr>
+            <w:tcW w:w="0" w:type="auto"/>
+            <w:hideMark/>
+          </w:tcPr>
+          <w:p>
+            <w:pPr>
+              <w:spacing w:line="375" w:lineRule="atLeast"/>
+              <w:cnfStyle w:val="000000000000" w:firstRow="0" w:lastRow="0" w:firstColumn="0" w:lastColumn="0" w:oddVBand="0" w:evenVBand="0" w:oddHBand="0" w:evenHBand="0" w:firstRowFirstColumn="0" w:firstRowLastColumn="0" w:lastRowFirstColumn="0" w:lastRowLastColumn="0"/>
+              <w:rPr>
+                <w:rFonts w:ascii="Segoe UI" w:eastAsia="Times New Roman" w:hAnsi="Segoe UI" w:cs="Segoe UI"/>
+                <w:color w:val="0F1115"/>
+                <w:kern w:val="0"/>
+                <w:sz w:val="23"/>
+                <w:szCs w:val="23"/>
+                <w:lang w:eastAsia="en-CA"/>
+                <w14:ligatures w14:val="none"/>
+              </w:rPr>
+            </w:pPr>
+            <w:r>
+              <w:rPr>
+                <w:rFonts w:ascii="Segoe UI" w:eastAsia="Times New Roman" w:hAnsi="Segoe UI" w:cs="Segoe UI"/>
+                <w:color w:val="0F1115"/>
+                <w:kern w:val="0"/>
+                <w:sz w:val="23"/>
+                <w:szCs w:val="23"/>
+                <w:lang w:eastAsia="en-CA"/>
+                <w14:ligatures w14:val="none"/>
+              </w:rPr>
+              <w:t xml:space="preserve">Installed </w:t>
+            </w:r>
+            <w:proofErr w:type="spellStart"/>
+            <w:r>
+              <w:rPr>
+                <w:rFonts w:ascii="Segoe UI" w:eastAsia="Times New Roman" w:hAnsi="Segoe UI" w:cs="Segoe UI"/>
+                <w:color w:val="0F1115"/>
+                <w:kern w:val="0"/>
+                <w:sz w:val="23"/>
+                <w:szCs w:val="23"/>
+                <w:lang w:eastAsia="en-CA"/>
+                <w14:ligatures w14:val="none"/>
+              </w:rPr>
+              <w:t>wkhtmltopdf</w:t>
+            </w:r>
+            <w:proofErr w:type="spellEnd"/>
+            <w:r>
+              <w:rPr>
+                <w:rFonts w:ascii="Segoe UI" w:eastAsia="Times New Roman" w:hAnsi="Segoe UI" w:cs="Segoe UI"/>
+                <w:color w:val="0F1115"/>
+                <w:kern w:val="0"/>
+                <w:sz w:val="23"/>
+                <w:szCs w:val="23"/>
+                <w:lang w:eastAsia="en-CA"/>
+                <w14:ligatures w14:val="none"/>
+              </w:rPr>
+              <w:t xml:space="preserve"> and added the binary path to system and user variables.</w:t>
+            </w:r>
+          </w:p>
+        </w:tc>
+      </w:tr>
+      <w:tr>
+        <w:trPr>
+          <w:cnfStyle w:val="000000100000" w:firstRow="0" w:lastRow="0" w:firstColumn="0" w:lastColumn="0" w:oddVBand="0" w:evenVBand="0" w:oddHBand="1" w:evenHBand="0" w:firstRowFirstColumn="0" w:firstRowLastColumn="0" w:lastRowFirstColumn="0" w:lastRowLastColumn="0"/>
+          <w:trHeight w:val="1141"/>
+        </w:trPr>
+        <w:tc>
+          <w:tcPr>
+            <w:cnfStyle w:val="001000000000" w:firstRow="0" w:lastRow="0" w:firstColumn="1" w:lastColumn="0" w:oddVBand="0" w:evenVBand="0" w:oddHBand="0" w:evenHBand="0" w:firstRowFirstColumn="0" w:firstRowLastColumn="0" w:lastRowFirstColumn="0" w:lastRowLastColumn="0"/>
+            <w:tcW w:w="0" w:type="auto"/>
+            <w:hideMark/>
+          </w:tcPr>
+          <w:p>
+            <w:pPr>
+              <w:spacing w:line="375" w:lineRule="atLeast"/>
+              <w:rPr>
+                <w:rFonts w:ascii="Segoe UI" w:eastAsia="Times New Roman" w:hAnsi="Segoe UI" w:cs="Segoe UI"/>
+                <w:color w:val="0F1115"/>
+                <w:kern w:val="0"/>
+                <w:sz w:val="23"/>
+                <w:szCs w:val="23"/>
+                <w:lang w:eastAsia="en-CA"/>
+                <w14:ligatures w14:val="none"/>
+              </w:rPr>
+            </w:pPr>
+            <w:r>
+              <w:rPr>
+                <w:rFonts w:ascii="Segoe UI" w:eastAsia="Times New Roman" w:hAnsi="Segoe UI" w:cs="Segoe UI"/>
+                <w:color w:val="0F1115"/>
+                <w:kern w:val="0"/>
+                <w:sz w:val="23"/>
+                <w:szCs w:val="23"/>
+                <w:lang w:eastAsia="en-CA"/>
+                <w14:ligatures w14:val="none"/>
+              </w:rPr>
+              <w:t>2025-11-21</w:t>
+            </w:r>
+          </w:p>
+        </w:tc>
+        <w:tc>
+          <w:tcPr>
+            <w:tcW w:w="0" w:type="auto"/>
+            <w:hideMark/>
+          </w:tcPr>
+          <w:p>
+            <w:pPr>
+              <w:spacing w:line="375" w:lineRule="atLeast"/>
+              <w:cnfStyle w:val="000000100000" w:firstRow="0" w:lastRow="0" w:firstColumn="0" w:lastColumn="0" w:oddVBand="0" w:evenVBand="0" w:oddHBand="1" w:evenHBand="0" w:firstRowFirstColumn="0" w:firstRowLastColumn="0" w:lastRowFirstColumn="0" w:lastRowLastColumn="0"/>
+              <w:rPr>
+                <w:rFonts w:ascii="Segoe UI" w:eastAsia="Times New Roman" w:hAnsi="Segoe UI" w:cs="Segoe UI"/>
+                <w:color w:val="0F1115"/>
+                <w:kern w:val="0"/>
+                <w:sz w:val="23"/>
+                <w:szCs w:val="23"/>
+                <w:lang w:eastAsia="en-CA"/>
+                <w14:ligatures w14:val="none"/>
+              </w:rPr>
+            </w:pPr>
+            <w:r>
+              <w:rPr>
+                <w:rFonts w:ascii="Segoe UI" w:eastAsia="Times New Roman" w:hAnsi="Segoe UI" w:cs="Segoe UI"/>
+                <w:color w:val="0F1115"/>
+                <w:kern w:val="0"/>
+                <w:sz w:val="23"/>
+                <w:szCs w:val="23"/>
+                <w:lang w:eastAsia="en-CA"/>
+                <w14:ligatures w14:val="none"/>
+              </w:rPr>
+              <w:t>Aribo Ifeoluwa</w:t>
+            </w:r>
+          </w:p>
+        </w:tc>
+        <w:tc>
+          <w:tcPr>
+            <w:tcW w:w="0" w:type="auto"/>
+            <w:hideMark/>
+          </w:tcPr>
+          <w:p>
+            <w:pPr>
+              <w:spacing w:line="375" w:lineRule="atLeast"/>
+              <w:cnfStyle w:val="000000100000" w:firstRow="0" w:lastRow="0" w:firstColumn="0" w:lastColumn="0" w:oddVBand="0" w:evenVBand="0" w:oddHBand="1" w:evenHBand="0" w:firstRowFirstColumn="0" w:firstRowLastColumn="0" w:lastRowFirstColumn="0" w:lastRowLastColumn="0"/>
+              <w:rPr>
+                <w:rFonts w:ascii="Segoe UI" w:eastAsia="Times New Roman" w:hAnsi="Segoe UI" w:cs="Segoe UI"/>
+                <w:color w:val="0F1115"/>
+                <w:kern w:val="0"/>
+                <w:sz w:val="23"/>
+                <w:szCs w:val="23"/>
+                <w:lang w:eastAsia="en-CA"/>
+                <w14:ligatures w14:val="none"/>
+              </w:rPr>
+            </w:pPr>
+            <w:r>
+              <w:rPr>
+                <w:rFonts w:ascii="Segoe UI" w:eastAsia="Times New Roman" w:hAnsi="Segoe UI" w:cs="Segoe UI"/>
+                <w:color w:val="0F1115"/>
+                <w:kern w:val="0"/>
+                <w:sz w:val="23"/>
+                <w:szCs w:val="23"/>
+                <w:lang w:eastAsia="en-CA"/>
+                <w14:ligatures w14:val="none"/>
+              </w:rPr>
+              <w:t>1.5 hr</w:t>
+            </w:r>
+          </w:p>
+        </w:tc>
+        <w:tc>
+          <w:tcPr>
+            <w:tcW w:w="0" w:type="auto"/>
+            <w:hideMark/>
+          </w:tcPr>
+          <w:p>
+            <w:pPr>
+              <w:spacing w:line="375" w:lineRule="atLeast"/>
+              <w:cnfStyle w:val="000000100000" w:firstRow="0" w:lastRow="0" w:firstColumn="0" w:lastColumn="0" w:oddVBand="0" w:evenVBand="0" w:oddHBand="1" w:evenHBand="0" w:firstRowFirstColumn="0" w:firstRowLastColumn="0" w:lastRowFirstColumn="0" w:lastRowLastColumn="0"/>
+              <w:rPr>
+                <w:rFonts w:ascii="Segoe UI" w:eastAsia="Times New Roman" w:hAnsi="Segoe UI" w:cs="Segoe UI"/>
+                <w:color w:val="0F1115"/>
+                <w:kern w:val="0"/>
+                <w:sz w:val="23"/>
+                <w:szCs w:val="23"/>
+                <w:lang w:eastAsia="en-CA"/>
+                <w14:ligatures w14:val="none"/>
+              </w:rPr>
+            </w:pPr>
+            <w:r>
+              <w:rPr>
+                <w:rFonts w:ascii="Segoe UI" w:eastAsia="Times New Roman" w:hAnsi="Segoe UI" w:cs="Segoe UI"/>
+                <w:color w:val="0F1115"/>
+                <w:kern w:val="0"/>
+                <w:sz w:val="23"/>
+                <w:szCs w:val="23"/>
+                <w:lang w:eastAsia="en-CA"/>
+                <w14:ligatures w14:val="none"/>
+              </w:rPr>
+              <w:t xml:space="preserve">Investigated PDF generation error, located PDF module using project-wide search, identified missing </w:t>
+            </w:r>
+            <w:proofErr w:type="spellStart"/>
+            <w:r>
+              <w:rPr>
+                <w:rFonts w:ascii="Segoe UI" w:eastAsia="Times New Roman" w:hAnsi="Segoe UI" w:cs="Segoe UI"/>
+                <w:color w:val="0F1115"/>
+                <w:kern w:val="0"/>
+                <w:sz w:val="23"/>
+                <w:szCs w:val="23"/>
+                <w:lang w:eastAsia="en-CA"/>
+                <w14:ligatures w14:val="none"/>
+              </w:rPr>
+              <w:t>pdfkit</w:t>
+            </w:r>
+            <w:proofErr w:type="spellEnd"/>
+            <w:r>
+              <w:rPr>
+                <w:rFonts w:ascii="Segoe UI" w:eastAsia="Times New Roman" w:hAnsi="Segoe UI" w:cs="Segoe UI"/>
+                <w:color w:val="0F1115"/>
+                <w:kern w:val="0"/>
+                <w:sz w:val="23"/>
+                <w:szCs w:val="23"/>
+                <w:lang w:eastAsia="en-CA"/>
+                <w14:ligatures w14:val="none"/>
+              </w:rPr>
+              <w:t xml:space="preserve"> configuration.</w:t>
+            </w:r>
+          </w:p>
+        </w:tc>
+      </w:tr>
+      <w:tr>
+        <w:trPr>
+          <w:trHeight w:val="746"/>
+        </w:trPr>
+        <w:tc>
+          <w:tcPr>
+            <w:cnfStyle w:val="001000000000" w:firstRow="0" w:lastRow="0" w:firstColumn="1" w:lastColumn="0" w:oddVBand="0" w:evenVBand="0" w:oddHBand="0" w:evenHBand="0" w:firstRowFirstColumn="0" w:firstRowLastColumn="0" w:lastRowFirstColumn="0" w:lastRowLastColumn="0"/>
+            <w:tcW w:w="0" w:type="auto"/>
+            <w:hideMark/>
+          </w:tcPr>
+          <w:p>
+            <w:pPr>
+              <w:spacing w:line="375" w:lineRule="atLeast"/>
+              <w:rPr>
+                <w:rFonts w:ascii="Segoe UI" w:eastAsia="Times New Roman" w:hAnsi="Segoe UI" w:cs="Segoe UI"/>
+                <w:color w:val="0F1115"/>
+                <w:kern w:val="0"/>
+                <w:sz w:val="23"/>
+                <w:szCs w:val="23"/>
+                <w:lang w:eastAsia="en-CA"/>
+                <w14:ligatures w14:val="none"/>
+              </w:rPr>
+            </w:pPr>
+            <w:r>
+              <w:rPr>
+                <w:rFonts w:ascii="Segoe UI" w:eastAsia="Times New Roman" w:hAnsi="Segoe UI" w:cs="Segoe UI"/>
+                <w:color w:val="0F1115"/>
+                <w:kern w:val="0"/>
+                <w:sz w:val="23"/>
+                <w:szCs w:val="23"/>
+                <w:lang w:eastAsia="en-CA"/>
+                <w14:ligatures w14:val="none"/>
+              </w:rPr>
+              <w:t>2025-11-21</w:t>
+            </w:r>
+          </w:p>
+        </w:tc>
+        <w:tc>
+          <w:tcPr>
+            <w:tcW w:w="0" w:type="auto"/>
+            <w:hideMark/>
+          </w:tcPr>
+          <w:p>
+            <w:pPr>
+              <w:spacing w:line="375" w:lineRule="atLeast"/>
+              <w:cnfStyle w:val="000000000000" w:firstRow="0" w:lastRow="0" w:firstColumn="0" w:lastColumn="0" w:oddVBand="0" w:evenVBand="0" w:oddHBand="0" w:evenHBand="0" w:firstRowFirstColumn="0" w:firstRowLastColumn="0" w:lastRowFirstColumn="0" w:lastRowLastColumn="0"/>
+              <w:rPr>
+                <w:rFonts w:ascii="Segoe UI" w:eastAsia="Times New Roman" w:hAnsi="Segoe UI" w:cs="Segoe UI"/>
+                <w:color w:val="0F1115"/>
+                <w:kern w:val="0"/>
+                <w:sz w:val="23"/>
+                <w:szCs w:val="23"/>
+                <w:lang w:eastAsia="en-CA"/>
+                <w14:ligatures w14:val="none"/>
+              </w:rPr>
+            </w:pPr>
+            <w:r>
+              <w:rPr>
+                <w:rFonts w:ascii="Segoe UI" w:eastAsia="Times New Roman" w:hAnsi="Segoe UI" w:cs="Segoe UI"/>
+                <w:color w:val="0F1115"/>
+                <w:kern w:val="0"/>
+                <w:sz w:val="23"/>
+                <w:szCs w:val="23"/>
+                <w:lang w:eastAsia="en-CA"/>
+                <w14:ligatures w14:val="none"/>
+              </w:rPr>
+              <w:t>Aribo Ifeoluwa</w:t>
+            </w:r>
+          </w:p>
+        </w:tc>
+        <w:tc>
+          <w:tcPr>
+            <w:tcW w:w="0" w:type="auto"/>
+            <w:hideMark/>
+          </w:tcPr>
+          <w:p>
+            <w:pPr>
+              <w:spacing w:line="375" w:lineRule="atLeast"/>
+              <w:cnfStyle w:val="000000000000" w:firstRow="0" w:lastRow="0" w:firstColumn="0" w:lastColumn="0" w:oddVBand="0" w:evenVBand="0" w:oddHBand="0" w:evenHBand="0" w:firstRowFirstColumn="0" w:firstRowLastColumn="0" w:lastRowFirstColumn="0" w:lastRowLastColumn="0"/>
+              <w:rPr>
+                <w:rFonts w:ascii="Segoe UI" w:eastAsia="Times New Roman" w:hAnsi="Segoe UI" w:cs="Segoe UI"/>
+                <w:color w:val="0F1115"/>
+                <w:kern w:val="0"/>
+                <w:sz w:val="23"/>
+                <w:szCs w:val="23"/>
+                <w:lang w:eastAsia="en-CA"/>
+                <w14:ligatures w14:val="none"/>
+              </w:rPr>
+            </w:pPr>
+            <w:r>
+              <w:rPr>
+                <w:rFonts w:ascii="Segoe UI" w:eastAsia="Times New Roman" w:hAnsi="Segoe UI" w:cs="Segoe UI"/>
+                <w:color w:val="0F1115"/>
+                <w:kern w:val="0"/>
+                <w:sz w:val="23"/>
+                <w:szCs w:val="23"/>
+                <w:lang w:eastAsia="en-CA"/>
+                <w14:ligatures w14:val="none"/>
+              </w:rPr>
+              <w:t>0.5 hr</w:t>
+            </w:r>
+          </w:p>
+        </w:tc>
+        <w:tc>
+          <w:tcPr>
+            <w:tcW w:w="0" w:type="auto"/>
+            <w:hideMark/>
+          </w:tcPr>
+          <w:p>
+            <w:pPr>
+              <w:spacing w:line="375" w:lineRule="atLeast"/>
+              <w:cnfStyle w:val="000000000000" w:firstRow="0" w:lastRow="0" w:firstColumn="0" w:lastColumn="0" w:oddVBand="0" w:evenVBand="0" w:oddHBand="0" w:evenHBand="0" w:firstRowFirstColumn="0" w:firstRowLastColumn="0" w:lastRowFirstColumn="0" w:lastRowLastColumn="0"/>
+              <w:rPr>
+                <w:rFonts w:ascii="Segoe UI" w:eastAsia="Times New Roman" w:hAnsi="Segoe UI" w:cs="Segoe UI"/>
+                <w:color w:val="0F1115"/>
+                <w:kern w:val="0"/>
+                <w:sz w:val="23"/>
+                <w:szCs w:val="23"/>
+                <w:lang w:eastAsia="en-CA"/>
+                <w14:ligatures w14:val="none"/>
+              </w:rPr>
+            </w:pPr>
+            <w:r>
+              <w:rPr>
+                <w:rFonts w:ascii="Segoe UI" w:eastAsia="Times New Roman" w:hAnsi="Segoe UI" w:cs="Segoe UI"/>
+                <w:color w:val="0F1115"/>
+                <w:kern w:val="0"/>
+                <w:sz w:val="23"/>
+                <w:szCs w:val="23"/>
+                <w:lang w:eastAsia="en-CA"/>
+                <w14:ligatures w14:val="none"/>
+              </w:rPr>
+              <w:t xml:space="preserve">Added </w:t>
+            </w:r>
+            <w:proofErr w:type="spellStart"/>
+            <w:r>
+              <w:rPr>
+                <w:rFonts w:ascii="Segoe UI" w:eastAsia="Times New Roman" w:hAnsi="Segoe UI" w:cs="Segoe UI"/>
+                <w:color w:val="0F1115"/>
+                <w:kern w:val="0"/>
+                <w:sz w:val="23"/>
+                <w:szCs w:val="23"/>
+                <w:lang w:eastAsia="en-CA"/>
+                <w14:ligatures w14:val="none"/>
+              </w:rPr>
+              <w:t>wkhtmltopdf</w:t>
+            </w:r>
+            <w:proofErr w:type="spellEnd"/>
+            <w:r>
+              <w:rPr>
+                <w:rFonts w:ascii="Segoe UI" w:eastAsia="Times New Roman" w:hAnsi="Segoe UI" w:cs="Segoe UI"/>
+                <w:color w:val="0F1115"/>
+                <w:kern w:val="0"/>
+                <w:sz w:val="23"/>
+                <w:szCs w:val="23"/>
+                <w:lang w:eastAsia="en-CA"/>
+                <w14:ligatures w14:val="none"/>
+              </w:rPr>
+              <w:t xml:space="preserve"> configuration inside </w:t>
+            </w:r>
+            <w:proofErr w:type="spellStart"/>
+            <w:r>
+              <w:rPr>
+                <w:rFonts w:ascii="Segoe UI" w:eastAsia="Times New Roman" w:hAnsi="Segoe UI" w:cs="Segoe UI"/>
+                <w:color w:val="0F1115"/>
+                <w:kern w:val="0"/>
+                <w:sz w:val="23"/>
+                <w:szCs w:val="23"/>
+                <w:lang w:eastAsia="en-CA"/>
+                <w14:ligatures w14:val="none"/>
+              </w:rPr>
+              <w:t>MobSF</w:t>
+            </w:r>
+            <w:proofErr w:type="spellEnd"/>
+            <w:r>
+              <w:rPr>
+                <w:rFonts w:ascii="Segoe UI" w:eastAsia="Times New Roman" w:hAnsi="Segoe UI" w:cs="Segoe UI"/>
+                <w:color w:val="0F1115"/>
+                <w:kern w:val="0"/>
+                <w:sz w:val="23"/>
+                <w:szCs w:val="23"/>
+                <w:lang w:eastAsia="en-CA"/>
+                <w14:ligatures w14:val="none"/>
+              </w:rPr>
+              <w:t xml:space="preserve"> PDF handler and patched </w:t>
+            </w:r>
+            <w:proofErr w:type="spellStart"/>
+            <w:proofErr w:type="gramStart"/>
+            <w:r>
+              <w:rPr>
+                <w:rFonts w:ascii="Segoe UI" w:eastAsia="Times New Roman" w:hAnsi="Segoe UI" w:cs="Segoe UI"/>
+                <w:color w:val="0F1115"/>
+                <w:kern w:val="0"/>
+                <w:sz w:val="23"/>
+                <w:szCs w:val="23"/>
+                <w:lang w:eastAsia="en-CA"/>
+                <w14:ligatures w14:val="none"/>
+              </w:rPr>
+              <w:t>pdfkit.from</w:t>
+            </w:r>
+            <w:proofErr w:type="gramEnd"/>
+            <w:r>
+              <w:rPr>
+                <w:rFonts w:ascii="Segoe UI" w:eastAsia="Times New Roman" w:hAnsi="Segoe UI" w:cs="Segoe UI"/>
+                <w:color w:val="0F1115"/>
+                <w:kern w:val="0"/>
+                <w:sz w:val="23"/>
+                <w:szCs w:val="23"/>
+                <w:lang w:eastAsia="en-CA"/>
+                <w14:ligatures w14:val="none"/>
+              </w:rPr>
+              <w:t>_string</w:t>
+            </w:r>
+            <w:proofErr w:type="spellEnd"/>
+            <w:r>
+              <w:rPr>
+                <w:rFonts w:ascii="Segoe UI" w:eastAsia="Times New Roman" w:hAnsi="Segoe UI" w:cs="Segoe UI"/>
+                <w:color w:val="0F1115"/>
+                <w:kern w:val="0"/>
+                <w:sz w:val="23"/>
+                <w:szCs w:val="23"/>
+                <w:lang w:eastAsia="en-CA"/>
+                <w14:ligatures w14:val="none"/>
+              </w:rPr>
+              <w:t xml:space="preserve"> call.</w:t>
+            </w:r>
+          </w:p>
+        </w:tc>
+      </w:tr>
+      <w:tr>
+        <w:trPr>
+          <w:cnfStyle w:val="000000100000" w:firstRow="0" w:lastRow="0" w:firstColumn="0" w:lastColumn="0" w:oddVBand="0" w:evenVBand="0" w:oddHBand="1" w:evenHBand="0" w:firstRowFirstColumn="0" w:firstRowLastColumn="0" w:lastRowFirstColumn="0" w:lastRowLastColumn="0"/>
+          <w:trHeight w:val="761"/>
+        </w:trPr>
+        <w:tc>
+          <w:tcPr>
+            <w:cnfStyle w:val="001000000000" w:firstRow="0" w:lastRow="0" w:firstColumn="1" w:lastColumn="0" w:oddVBand="0" w:evenVBand="0" w:oddHBand="0" w:evenHBand="0" w:firstRowFirstColumn="0" w:firstRowLastColumn="0" w:lastRowFirstColumn="0" w:lastRowLastColumn="0"/>
+            <w:tcW w:w="0" w:type="auto"/>
+            <w:hideMark/>
+          </w:tcPr>
+          <w:p>
+            <w:pPr>
+              <w:spacing w:line="375" w:lineRule="atLeast"/>
+              <w:rPr>
+                <w:rFonts w:ascii="Segoe UI" w:eastAsia="Times New Roman" w:hAnsi="Segoe UI" w:cs="Segoe UI"/>
+                <w:color w:val="0F1115"/>
+                <w:kern w:val="0"/>
+                <w:sz w:val="23"/>
+                <w:szCs w:val="23"/>
+                <w:lang w:eastAsia="en-CA"/>
+                <w14:ligatures w14:val="none"/>
+              </w:rPr>
+            </w:pPr>
+            <w:r>
+              <w:rPr>
+                <w:rFonts w:ascii="Segoe UI" w:eastAsia="Times New Roman" w:hAnsi="Segoe UI" w:cs="Segoe UI"/>
+                <w:color w:val="0F1115"/>
+                <w:kern w:val="0"/>
+                <w:sz w:val="23"/>
+                <w:szCs w:val="23"/>
+                <w:lang w:eastAsia="en-CA"/>
+                <w14:ligatures w14:val="none"/>
+              </w:rPr>
+              <w:t>2025-11-21</w:t>
+            </w:r>
+          </w:p>
+        </w:tc>
+        <w:tc>
+          <w:tcPr>
+            <w:tcW w:w="0" w:type="auto"/>
+            <w:hideMark/>
+          </w:tcPr>
+          <w:p>
+            <w:pPr>
+              <w:spacing w:line="375" w:lineRule="atLeast"/>
+              <w:cnfStyle w:val="000000100000" w:firstRow="0" w:lastRow="0" w:firstColumn="0" w:lastColumn="0" w:oddVBand="0" w:evenVBand="0" w:oddHBand="1" w:evenHBand="0" w:firstRowFirstColumn="0" w:firstRowLastColumn="0" w:lastRowFirstColumn="0" w:lastRowLastColumn="0"/>
+              <w:rPr>
+                <w:rFonts w:ascii="Segoe UI" w:eastAsia="Times New Roman" w:hAnsi="Segoe UI" w:cs="Segoe UI"/>
+                <w:color w:val="0F1115"/>
+                <w:kern w:val="0"/>
+                <w:sz w:val="23"/>
+                <w:szCs w:val="23"/>
+                <w:lang w:eastAsia="en-CA"/>
+                <w14:ligatures w14:val="none"/>
+              </w:rPr>
+            </w:pPr>
+            <w:r>
+              <w:rPr>
+                <w:rFonts w:ascii="Segoe UI" w:eastAsia="Times New Roman" w:hAnsi="Segoe UI" w:cs="Segoe UI"/>
+                <w:color w:val="0F1115"/>
+                <w:kern w:val="0"/>
+                <w:sz w:val="23"/>
+                <w:szCs w:val="23"/>
+                <w:lang w:eastAsia="en-CA"/>
+                <w14:ligatures w14:val="none"/>
+              </w:rPr>
+              <w:t>Aribo Ifeoluwa</w:t>
+            </w:r>
+          </w:p>
+        </w:tc>
+        <w:tc>
+          <w:tcPr>
+            <w:tcW w:w="0" w:type="auto"/>
+            <w:hideMark/>
+          </w:tcPr>
+          <w:p>
+            <w:pPr>
+              <w:spacing w:line="375" w:lineRule="atLeast"/>
+              <w:cnfStyle w:val="000000100000" w:firstRow="0" w:lastRow="0" w:firstColumn="0" w:lastColumn="0" w:oddVBand="0" w:evenVBand="0" w:oddHBand="1" w:evenHBand="0" w:firstRowFirstColumn="0" w:firstRowLastColumn="0" w:lastRowFirstColumn="0" w:lastRowLastColumn="0"/>
+              <w:rPr>
+                <w:rFonts w:ascii="Segoe UI" w:eastAsia="Times New Roman" w:hAnsi="Segoe UI" w:cs="Segoe UI"/>
+                <w:color w:val="0F1115"/>
+                <w:kern w:val="0"/>
+                <w:sz w:val="23"/>
+                <w:szCs w:val="23"/>
+                <w:lang w:eastAsia="en-CA"/>
+                <w14:ligatures w14:val="none"/>
+              </w:rPr>
+            </w:pPr>
+            <w:r>
+              <w:rPr>
+                <w:rFonts w:ascii="Segoe UI" w:eastAsia="Times New Roman" w:hAnsi="Segoe UI" w:cs="Segoe UI"/>
+                <w:color w:val="0F1115"/>
+                <w:kern w:val="0"/>
+                <w:sz w:val="23"/>
+                <w:szCs w:val="23"/>
+                <w:lang w:eastAsia="en-CA"/>
+                <w14:ligatures w14:val="none"/>
+              </w:rPr>
+              <w:t>20 minutes</w:t>
+            </w:r>
+          </w:p>
+        </w:tc>
+        <w:tc>
+          <w:tcPr>
+            <w:tcW w:w="0" w:type="auto"/>
+            <w:hideMark/>
+          </w:tcPr>
+          <w:p>
+            <w:pPr>
+              <w:spacing w:line="375" w:lineRule="atLeast"/>
+              <w:cnfStyle w:val="000000100000" w:firstRow="0" w:lastRow="0" w:firstColumn="0" w:lastColumn="0" w:oddVBand="0" w:evenVBand="0" w:oddHBand="1" w:evenHBand="0" w:firstRowFirstColumn="0" w:firstRowLastColumn="0" w:lastRowFirstColumn="0" w:lastRowLastColumn="0"/>
+              <w:rPr>
+                <w:rFonts w:ascii="Segoe UI" w:eastAsia="Times New Roman" w:hAnsi="Segoe UI" w:cs="Segoe UI"/>
+                <w:color w:val="0F1115"/>
+                <w:kern w:val="0"/>
+                <w:sz w:val="23"/>
+                <w:szCs w:val="23"/>
+                <w:lang w:eastAsia="en-CA"/>
+                <w14:ligatures w14:val="none"/>
+              </w:rPr>
+            </w:pPr>
+            <w:r>
+              <w:rPr>
+                <w:rFonts w:ascii="Segoe UI" w:eastAsia="Times New Roman" w:hAnsi="Segoe UI" w:cs="Segoe UI"/>
+                <w:color w:val="0F1115"/>
+                <w:kern w:val="0"/>
+                <w:sz w:val="23"/>
+                <w:szCs w:val="23"/>
+                <w:lang w:eastAsia="en-CA"/>
+                <w14:ligatures w14:val="none"/>
+              </w:rPr>
+              <w:t xml:space="preserve">Restarted and validated </w:t>
+            </w:r>
+            <w:proofErr w:type="spellStart"/>
+            <w:r>
+              <w:rPr>
+                <w:rFonts w:ascii="Segoe UI" w:eastAsia="Times New Roman" w:hAnsi="Segoe UI" w:cs="Segoe UI"/>
+                <w:color w:val="0F1115"/>
+                <w:kern w:val="0"/>
+                <w:sz w:val="23"/>
+                <w:szCs w:val="23"/>
+                <w:lang w:eastAsia="en-CA"/>
+                <w14:ligatures w14:val="none"/>
+              </w:rPr>
+              <w:t>MobSF</w:t>
+            </w:r>
+            <w:proofErr w:type="spellEnd"/>
+            <w:r>
+              <w:rPr>
+                <w:rFonts w:ascii="Segoe UI" w:eastAsia="Times New Roman" w:hAnsi="Segoe UI" w:cs="Segoe UI"/>
+                <w:color w:val="0F1115"/>
+                <w:kern w:val="0"/>
+                <w:sz w:val="23"/>
+                <w:szCs w:val="23"/>
+                <w:lang w:eastAsia="en-CA"/>
+                <w14:ligatures w14:val="none"/>
+              </w:rPr>
+              <w:t xml:space="preserve"> after applying fix, confirmed PDF generation works.</w:t>
+            </w:r>
+          </w:p>
+        </w:tc>
+      </w:tr>
+      <w:tr>
+        <w:trPr>
+          <w:trHeight w:val="1141"/>
+        </w:trPr>
+        <w:tc>
+          <w:tcPr>
+            <w:cnfStyle w:val="001000000000" w:firstRow="0" w:lastRow="0" w:firstColumn="1" w:lastColumn="0" w:oddVBand="0" w:evenVBand="0" w:oddHBand="0" w:evenHBand="0" w:firstRowFirstColumn="0" w:firstRowLastColumn="0" w:lastRowFirstColumn="0" w:lastRowLastColumn="0"/>
+            <w:tcW w:w="0" w:type="auto"/>
+            <w:hideMark/>
+          </w:tcPr>
+          <w:p>
+            <w:pPr>
+              <w:spacing w:line="375" w:lineRule="atLeast"/>
+              <w:rPr>
+                <w:rFonts w:ascii="Segoe UI" w:eastAsia="Times New Roman" w:hAnsi="Segoe UI" w:cs="Segoe UI"/>
+                <w:color w:val="0F1115"/>
+                <w:kern w:val="0"/>
+                <w:sz w:val="23"/>
+                <w:szCs w:val="23"/>
+                <w:lang w:eastAsia="en-CA"/>
+                <w14:ligatures w14:val="none"/>
+              </w:rPr>
+            </w:pPr>
+            <w:r>
+              <w:rPr>
+                <w:rFonts w:ascii="Segoe UI" w:eastAsia="Times New Roman" w:hAnsi="Segoe UI" w:cs="Segoe UI"/>
+                <w:color w:val="0F1115"/>
+                <w:kern w:val="0"/>
+                <w:sz w:val="23"/>
+                <w:szCs w:val="23"/>
+                <w:lang w:eastAsia="en-CA"/>
+                <w14:ligatures w14:val="none"/>
+              </w:rPr>
+              <w:t>2025-11-21</w:t>
+            </w:r>
+          </w:p>
+        </w:tc>
+        <w:tc>
+          <w:tcPr>
+            <w:tcW w:w="0" w:type="auto"/>
+            <w:hideMark/>
+          </w:tcPr>
+          <w:p>
+            <w:pPr>
+              <w:spacing w:line="375" w:lineRule="atLeast"/>
+              <w:cnfStyle w:val="000000000000" w:firstRow="0" w:lastRow="0" w:firstColumn="0" w:lastColumn="0" w:oddVBand="0" w:evenVBand="0" w:oddHBand="0" w:evenHBand="0" w:firstRowFirstColumn="0" w:firstRowLastColumn="0" w:lastRowFirstColumn="0" w:lastRowLastColumn="0"/>
+              <w:rPr>
+                <w:rFonts w:ascii="Segoe UI" w:eastAsia="Times New Roman" w:hAnsi="Segoe UI" w:cs="Segoe UI"/>
+                <w:color w:val="0F1115"/>
+                <w:kern w:val="0"/>
+                <w:sz w:val="23"/>
+                <w:szCs w:val="23"/>
+                <w:lang w:eastAsia="en-CA"/>
+                <w14:ligatures w14:val="none"/>
+              </w:rPr>
+            </w:pPr>
+            <w:r>
+              <w:rPr>
+                <w:rFonts w:ascii="Segoe UI" w:eastAsia="Times New Roman" w:hAnsi="Segoe UI" w:cs="Segoe UI"/>
+                <w:color w:val="0F1115"/>
+                <w:kern w:val="0"/>
+                <w:sz w:val="23"/>
+                <w:szCs w:val="23"/>
+                <w:lang w:eastAsia="en-CA"/>
+                <w14:ligatures w14:val="none"/>
+              </w:rPr>
+              <w:t>Aribo Ifeoluwa</w:t>
+            </w:r>
+          </w:p>
+        </w:tc>
+        <w:tc>
+          <w:tcPr>
+            <w:tcW w:w="0" w:type="auto"/>
+            <w:hideMark/>
+          </w:tcPr>
+          <w:p>
+            <w:pPr>
+              <w:spacing w:line="375" w:lineRule="atLeast"/>
+              <w:cnfStyle w:val="000000000000" w:firstRow="0" w:lastRow="0" w:firstColumn="0" w:lastColumn="0" w:oddVBand="0" w:evenVBand="0" w:oddHBand="0" w:evenHBand="0" w:firstRowFirstColumn="0" w:firstRowLastColumn="0" w:lastRowFirstColumn="0" w:lastRowLastColumn="0"/>
+              <w:rPr>
+                <w:rFonts w:ascii="Segoe UI" w:eastAsia="Times New Roman" w:hAnsi="Segoe UI" w:cs="Segoe UI"/>
+                <w:color w:val="0F1115"/>
+                <w:kern w:val="0"/>
+                <w:sz w:val="23"/>
+                <w:szCs w:val="23"/>
+                <w:lang w:eastAsia="en-CA"/>
+                <w14:ligatures w14:val="none"/>
+              </w:rPr>
+            </w:pPr>
+            <w:r>
+              <w:rPr>
+                <w:rFonts w:ascii="Segoe UI" w:eastAsia="Times New Roman" w:hAnsi="Segoe UI" w:cs="Segoe UI"/>
+                <w:color w:val="0F1115"/>
+                <w:kern w:val="0"/>
+                <w:sz w:val="23"/>
+                <w:szCs w:val="23"/>
+                <w:lang w:eastAsia="en-CA"/>
+                <w14:ligatures w14:val="none"/>
+              </w:rPr>
+              <w:t>1</w:t>
+            </w:r>
+            <w:r>
+              <w:rPr>
+                <w:rFonts w:ascii="Segoe UI" w:eastAsia="Times New Roman" w:hAnsi="Segoe UI" w:cs="Segoe UI"/>
+                <w:color w:val="0F1115"/>
+                <w:kern w:val="0"/>
+                <w:sz w:val="23"/>
+                <w:szCs w:val="23"/>
+                <w:lang w:eastAsia="en-CA"/>
+                <w14:ligatures w14:val="none"/>
+              </w:rPr>
+              <w:t xml:space="preserve"> hr</w:t>
+            </w:r>
+          </w:p>
+        </w:tc>
+        <w:tc>
+          <w:tcPr>
+            <w:tcW w:w="0" w:type="auto"/>
+            <w:hideMark/>
+          </w:tcPr>
+          <w:p>
+            <w:pPr>
+              <w:spacing w:line="375" w:lineRule="atLeast"/>
+              <w:cnfStyle w:val="000000000000" w:firstRow="0" w:lastRow="0" w:firstColumn="0" w:lastColumn="0" w:oddVBand="0" w:evenVBand="0" w:oddHBand="0" w:evenHBand="0" w:firstRowFirstColumn="0" w:firstRowLastColumn="0" w:lastRowFirstColumn="0" w:lastRowLastColumn="0"/>
+              <w:rPr>
+                <w:rFonts w:ascii="Segoe UI" w:eastAsia="Times New Roman" w:hAnsi="Segoe UI" w:cs="Segoe UI"/>
+                <w:color w:val="0F1115"/>
+                <w:kern w:val="0"/>
+                <w:sz w:val="23"/>
+                <w:szCs w:val="23"/>
+                <w:lang w:eastAsia="en-CA"/>
+                <w14:ligatures w14:val="none"/>
+              </w:rPr>
+            </w:pPr>
+            <w:r>
+              <w:rPr>
+                <w:rFonts w:ascii="Segoe UI" w:eastAsia="Times New Roman" w:hAnsi="Segoe UI" w:cs="Segoe UI"/>
+                <w:color w:val="0F1115"/>
+                <w:kern w:val="0"/>
+                <w:sz w:val="23"/>
+                <w:szCs w:val="23"/>
+                <w:lang w:eastAsia="en-CA"/>
+                <w14:ligatures w14:val="none"/>
+              </w:rPr>
+              <w:t xml:space="preserve">Uploaded Tim Hortons APK into </w:t>
+            </w:r>
+            <w:proofErr w:type="spellStart"/>
+            <w:r>
+              <w:rPr>
+                <w:rFonts w:ascii="Segoe UI" w:eastAsia="Times New Roman" w:hAnsi="Segoe UI" w:cs="Segoe UI"/>
+                <w:color w:val="0F1115"/>
+                <w:kern w:val="0"/>
+                <w:sz w:val="23"/>
+                <w:szCs w:val="23"/>
+                <w:lang w:eastAsia="en-CA"/>
+                <w14:ligatures w14:val="none"/>
+              </w:rPr>
+              <w:t>MobSF</w:t>
+            </w:r>
+            <w:proofErr w:type="spellEnd"/>
+            <w:r>
+              <w:rPr>
+                <w:rFonts w:ascii="Segoe UI" w:eastAsia="Times New Roman" w:hAnsi="Segoe UI" w:cs="Segoe UI"/>
+                <w:color w:val="0F1115"/>
+                <w:kern w:val="0"/>
+                <w:sz w:val="23"/>
+                <w:szCs w:val="23"/>
+                <w:lang w:eastAsia="en-CA"/>
+                <w14:ligatures w14:val="none"/>
+              </w:rPr>
+              <w:t xml:space="preserve"> and performed static analysis, reviewed permissions, code risks, and trackers.</w:t>
+            </w:r>
+          </w:p>
+        </w:tc>
+      </w:tr>
+      <w:tr>
+        <w:trPr>
+          <w:cnfStyle w:val="000000100000" w:firstRow="0" w:lastRow="0" w:firstColumn="0" w:lastColumn="0" w:oddVBand="0" w:evenVBand="0" w:oddHBand="1" w:evenHBand="0" w:firstRowFirstColumn="0" w:firstRowLastColumn="0" w:lastRowFirstColumn="0" w:lastRowLastColumn="0"/>
+          <w:trHeight w:val="1126"/>
+        </w:trPr>
+        <w:tc>
+          <w:tcPr>
+            <w:cnfStyle w:val="001000000000" w:firstRow="0" w:lastRow="0" w:firstColumn="1" w:lastColumn="0" w:oddVBand="0" w:evenVBand="0" w:oddHBand="0" w:evenHBand="0" w:firstRowFirstColumn="0" w:firstRowLastColumn="0" w:lastRowFirstColumn="0" w:lastRowLastColumn="0"/>
+            <w:tcW w:w="0" w:type="auto"/>
+            <w:hideMark/>
+          </w:tcPr>
+          <w:p>
+            <w:pPr>
+              <w:spacing w:line="375" w:lineRule="atLeast"/>
+              <w:rPr>
+                <w:rFonts w:ascii="Segoe UI" w:eastAsia="Times New Roman" w:hAnsi="Segoe UI" w:cs="Segoe UI"/>
+                <w:color w:val="0F1115"/>
+                <w:kern w:val="0"/>
+                <w:sz w:val="23"/>
+                <w:szCs w:val="23"/>
+                <w:lang w:eastAsia="en-CA"/>
+                <w14:ligatures w14:val="none"/>
+              </w:rPr>
+            </w:pPr>
+            <w:r>
+              <w:rPr>
+                <w:rFonts w:ascii="Segoe UI" w:eastAsia="Times New Roman" w:hAnsi="Segoe UI" w:cs="Segoe UI"/>
+                <w:color w:val="0F1115"/>
+                <w:kern w:val="0"/>
+                <w:sz w:val="23"/>
+                <w:szCs w:val="23"/>
+                <w:lang w:eastAsia="en-CA"/>
+                <w14:ligatures w14:val="none"/>
+              </w:rPr>
+              <w:t>2025-11-21</w:t>
+            </w:r>
+          </w:p>
+        </w:tc>
+        <w:tc>
+          <w:tcPr>
+            <w:tcW w:w="0" w:type="auto"/>
+            <w:hideMark/>
+          </w:tcPr>
+          <w:p>
+            <w:pPr>
+              <w:spacing w:line="375" w:lineRule="atLeast"/>
+              <w:cnfStyle w:val="000000100000" w:firstRow="0" w:lastRow="0" w:firstColumn="0" w:lastColumn="0" w:oddVBand="0" w:evenVBand="0" w:oddHBand="1" w:evenHBand="0" w:firstRowFirstColumn="0" w:firstRowLastColumn="0" w:lastRowFirstColumn="0" w:lastRowLastColumn="0"/>
+              <w:rPr>
+                <w:rFonts w:ascii="Segoe UI" w:eastAsia="Times New Roman" w:hAnsi="Segoe UI" w:cs="Segoe UI"/>
+                <w:color w:val="0F1115"/>
+                <w:kern w:val="0"/>
+                <w:sz w:val="23"/>
+                <w:szCs w:val="23"/>
+                <w:lang w:eastAsia="en-CA"/>
+                <w14:ligatures w14:val="none"/>
+              </w:rPr>
+            </w:pPr>
+            <w:r>
+              <w:rPr>
+                <w:rFonts w:ascii="Segoe UI" w:eastAsia="Times New Roman" w:hAnsi="Segoe UI" w:cs="Segoe UI"/>
+                <w:color w:val="0F1115"/>
+                <w:kern w:val="0"/>
+                <w:sz w:val="23"/>
+                <w:szCs w:val="23"/>
+                <w:lang w:eastAsia="en-CA"/>
+                <w14:ligatures w14:val="none"/>
+              </w:rPr>
+              <w:t>Aribo Ifeoluwa</w:t>
+            </w:r>
+          </w:p>
+        </w:tc>
+        <w:tc>
+          <w:tcPr>
+            <w:tcW w:w="0" w:type="auto"/>
+            <w:hideMark/>
+          </w:tcPr>
+          <w:p>
+            <w:pPr>
+              <w:spacing w:line="375" w:lineRule="atLeast"/>
+              <w:cnfStyle w:val="000000100000" w:firstRow="0" w:lastRow="0" w:firstColumn="0" w:lastColumn="0" w:oddVBand="0" w:evenVBand="0" w:oddHBand="1" w:evenHBand="0" w:firstRowFirstColumn="0" w:firstRowLastColumn="0" w:lastRowFirstColumn="0" w:lastRowLastColumn="0"/>
+              <w:rPr>
+                <w:rFonts w:ascii="Segoe UI" w:eastAsia="Times New Roman" w:hAnsi="Segoe UI" w:cs="Segoe UI"/>
+                <w:color w:val="0F1115"/>
+                <w:kern w:val="0"/>
+                <w:sz w:val="23"/>
+                <w:szCs w:val="23"/>
+                <w:lang w:eastAsia="en-CA"/>
+                <w14:ligatures w14:val="none"/>
+              </w:rPr>
+            </w:pPr>
+            <w:r>
+              <w:rPr>
+                <w:rFonts w:ascii="Segoe UI" w:eastAsia="Times New Roman" w:hAnsi="Segoe UI" w:cs="Segoe UI"/>
+                <w:color w:val="0F1115"/>
+                <w:kern w:val="0"/>
+                <w:sz w:val="23"/>
+                <w:szCs w:val="23"/>
+                <w:lang w:eastAsia="en-CA"/>
+                <w14:ligatures w14:val="none"/>
+              </w:rPr>
+              <w:t>1</w:t>
+            </w:r>
+            <w:r>
+              <w:rPr>
+                <w:rFonts w:ascii="Segoe UI" w:eastAsia="Times New Roman" w:hAnsi="Segoe UI" w:cs="Segoe UI"/>
+                <w:color w:val="0F1115"/>
+                <w:kern w:val="0"/>
+                <w:sz w:val="23"/>
+                <w:szCs w:val="23"/>
+                <w:lang w:eastAsia="en-CA"/>
+                <w14:ligatures w14:val="none"/>
+              </w:rPr>
+              <w:t xml:space="preserve"> hr</w:t>
+            </w:r>
+          </w:p>
+        </w:tc>
+        <w:tc>
+          <w:tcPr>
+            <w:tcW w:w="0" w:type="auto"/>
+            <w:hideMark/>
+          </w:tcPr>
+          <w:p>
+            <w:pPr>
+              <w:spacing w:line="375" w:lineRule="atLeast"/>
+              <w:cnfStyle w:val="000000100000" w:firstRow="0" w:lastRow="0" w:firstColumn="0" w:lastColumn="0" w:oddVBand="0" w:evenVBand="0" w:oddHBand="1" w:evenHBand="0" w:firstRowFirstColumn="0" w:firstRowLastColumn="0" w:lastRowFirstColumn="0" w:lastRowLastColumn="0"/>
+              <w:rPr>
+                <w:rFonts w:ascii="Segoe UI" w:eastAsia="Times New Roman" w:hAnsi="Segoe UI" w:cs="Segoe UI"/>
+                <w:color w:val="0F1115"/>
+                <w:kern w:val="0"/>
+                <w:sz w:val="23"/>
+                <w:szCs w:val="23"/>
+                <w:lang w:eastAsia="en-CA"/>
+                <w14:ligatures w14:val="none"/>
+              </w:rPr>
+            </w:pPr>
+            <w:r>
+              <w:rPr>
+                <w:rFonts w:ascii="Segoe UI" w:eastAsia="Times New Roman" w:hAnsi="Segoe UI" w:cs="Segoe UI"/>
+                <w:color w:val="0F1115"/>
+                <w:kern w:val="0"/>
+                <w:sz w:val="23"/>
+                <w:szCs w:val="23"/>
+                <w:lang w:eastAsia="en-CA"/>
+                <w14:ligatures w14:val="none"/>
+              </w:rPr>
+              <w:t>Uploaded Reddit APK and completed static analysis, reviewed findings and generated final PDF reports for both apps.</w:t>
+            </w:r>
+          </w:p>
+        </w:tc>
+      </w:tr>
+    </w:tbl>
     <w:p/>
     <w:sectPr>
       <w:pgSz w:w="12240" w:h="15840"/>
@@ -4708,6 +6046,156 @@
       </w:tcPr>
     </w:tblStylePr>
   </w:style>
+  <w:style w:type="table" w:styleId="ListTable4-Accent4">
+    <w:name w:val="List Table 4 Accent 4"/>
+    <w:basedOn w:val="TableNormal"/>
+    <w:uiPriority w:val="49"/>
+    <w:rsid w:val="00D662A1"/>
+    <w:pPr>
+      <w:spacing w:after="0" w:line="240" w:lineRule="auto"/>
+    </w:pPr>
+    <w:tblPr>
+      <w:tblStyleRowBandSize w:val="1"/>
+      <w:tblStyleColBandSize w:val="1"/>
+      <w:tblBorders>
+        <w:top w:val="single" w:sz="4" w:space="0" w:color="60CAF3" w:themeColor="accent4" w:themeTint="99"/>
+        <w:left w:val="single" w:sz="4" w:space="0" w:color="60CAF3" w:themeColor="accent4" w:themeTint="99"/>
+        <w:bottom w:val="single" w:sz="4" w:space="0" w:color="60CAF3" w:themeColor="accent4" w:themeTint="99"/>
+        <w:right w:val="single" w:sz="4" w:space="0" w:color="60CAF3" w:themeColor="accent4" w:themeTint="99"/>
+        <w:insideH w:val="single" w:sz="4" w:space="0" w:color="60CAF3" w:themeColor="accent4" w:themeTint="99"/>
+      </w:tblBorders>
+    </w:tblPr>
+    <w:tblStylePr w:type="firstRow">
+      <w:rPr>
+        <w:b/>
+        <w:bCs/>
+        <w:color w:val="FFFFFF" w:themeColor="background1"/>
+      </w:rPr>
+      <w:tblPr/>
+      <w:tcPr>
+        <w:tcBorders>
+          <w:top w:val="single" w:sz="4" w:space="0" w:color="0F9ED5" w:themeColor="accent4"/>
+          <w:left w:val="single" w:sz="4" w:space="0" w:color="0F9ED5" w:themeColor="accent4"/>
+          <w:bottom w:val="single" w:sz="4" w:space="0" w:color="0F9ED5" w:themeColor="accent4"/>
+          <w:right w:val="single" w:sz="4" w:space="0" w:color="0F9ED5" w:themeColor="accent4"/>
+          <w:insideH w:val="nil"/>
+        </w:tcBorders>
+        <w:shd w:val="clear" w:color="auto" w:fill="0F9ED5" w:themeFill="accent4"/>
+      </w:tcPr>
+    </w:tblStylePr>
+    <w:tblStylePr w:type="lastRow">
+      <w:rPr>
+        <w:b/>
+        <w:bCs/>
+      </w:rPr>
+      <w:tblPr/>
+      <w:tcPr>
+        <w:tcBorders>
+          <w:top w:val="double" w:sz="4" w:space="0" w:color="60CAF3" w:themeColor="accent4" w:themeTint="99"/>
+        </w:tcBorders>
+      </w:tcPr>
+    </w:tblStylePr>
+    <w:tblStylePr w:type="firstCol">
+      <w:rPr>
+        <w:b/>
+        <w:bCs/>
+      </w:rPr>
+    </w:tblStylePr>
+    <w:tblStylePr w:type="lastCol">
+      <w:rPr>
+        <w:b/>
+        <w:bCs/>
+      </w:rPr>
+    </w:tblStylePr>
+    <w:tblStylePr w:type="band1Vert">
+      <w:tblPr/>
+      <w:tcPr>
+        <w:shd w:val="clear" w:color="auto" w:fill="CAEDFB" w:themeFill="accent4" w:themeFillTint="33"/>
+      </w:tcPr>
+    </w:tblStylePr>
+    <w:tblStylePr w:type="band1Horz">
+      <w:tblPr/>
+      <w:tcPr>
+        <w:shd w:val="clear" w:color="auto" w:fill="CAEDFB" w:themeFill="accent4" w:themeFillTint="33"/>
+      </w:tcPr>
+    </w:tblStylePr>
+  </w:style>
+  <w:style w:type="table" w:styleId="GridTable4-Accent2">
+    <w:name w:val="Grid Table 4 Accent 2"/>
+    <w:basedOn w:val="TableNormal"/>
+    <w:uiPriority w:val="49"/>
+    <w:rsid w:val="00D662A1"/>
+    <w:pPr>
+      <w:spacing w:after="0" w:line="240" w:lineRule="auto"/>
+    </w:pPr>
+    <w:tblPr>
+      <w:tblStyleRowBandSize w:val="1"/>
+      <w:tblStyleColBandSize w:val="1"/>
+      <w:tblBorders>
+        <w:top w:val="single" w:sz="4" w:space="0" w:color="F1A983" w:themeColor="accent2" w:themeTint="99"/>
+        <w:left w:val="single" w:sz="4" w:space="0" w:color="F1A983" w:themeColor="accent2" w:themeTint="99"/>
+        <w:bottom w:val="single" w:sz="4" w:space="0" w:color="F1A983" w:themeColor="accent2" w:themeTint="99"/>
+        <w:right w:val="single" w:sz="4" w:space="0" w:color="F1A983" w:themeColor="accent2" w:themeTint="99"/>
+        <w:insideH w:val="single" w:sz="4" w:space="0" w:color="F1A983" w:themeColor="accent2" w:themeTint="99"/>
+        <w:insideV w:val="single" w:sz="4" w:space="0" w:color="F1A983" w:themeColor="accent2" w:themeTint="99"/>
+      </w:tblBorders>
+    </w:tblPr>
+    <w:tblStylePr w:type="firstRow">
+      <w:rPr>
+        <w:b/>
+        <w:bCs/>
+        <w:color w:val="FFFFFF" w:themeColor="background1"/>
+      </w:rPr>
+      <w:tblPr/>
+      <w:tcPr>
+        <w:tcBorders>
+          <w:top w:val="single" w:sz="4" w:space="0" w:color="E97132" w:themeColor="accent2"/>
+          <w:left w:val="single" w:sz="4" w:space="0" w:color="E97132" w:themeColor="accent2"/>
+          <w:bottom w:val="single" w:sz="4" w:space="0" w:color="E97132" w:themeColor="accent2"/>
+          <w:right w:val="single" w:sz="4" w:space="0" w:color="E97132" w:themeColor="accent2"/>
+          <w:insideH w:val="nil"/>
+          <w:insideV w:val="nil"/>
+        </w:tcBorders>
+        <w:shd w:val="clear" w:color="auto" w:fill="E97132" w:themeFill="accent2"/>
+      </w:tcPr>
+    </w:tblStylePr>
+    <w:tblStylePr w:type="lastRow">
+      <w:rPr>
+        <w:b/>
+        <w:bCs/>
+      </w:rPr>
+      <w:tblPr/>
+      <w:tcPr>
+        <w:tcBorders>
+          <w:top w:val="double" w:sz="4" w:space="0" w:color="E97132" w:themeColor="accent2"/>
+        </w:tcBorders>
+      </w:tcPr>
+    </w:tblStylePr>
+    <w:tblStylePr w:type="firstCol">
+      <w:rPr>
+        <w:b/>
+        <w:bCs/>
+      </w:rPr>
+    </w:tblStylePr>
+    <w:tblStylePr w:type="lastCol">
+      <w:rPr>
+        <w:b/>
+        <w:bCs/>
+      </w:rPr>
+    </w:tblStylePr>
+    <w:tblStylePr w:type="band1Vert">
+      <w:tblPr/>
+      <w:tcPr>
+        <w:shd w:val="clear" w:color="auto" w:fill="FAE2D5" w:themeFill="accent2" w:themeFillTint="33"/>
+      </w:tcPr>
+    </w:tblStylePr>
+    <w:tblStylePr w:type="band1Horz">
+      <w:tblPr/>
+      <w:tcPr>
+        <w:shd w:val="clear" w:color="auto" w:fill="FAE2D5" w:themeFill="accent2" w:themeFillTint="33"/>
+      </w:tcPr>
+    </w:tblStylePr>
+  </w:style>
 </w:styles>
 </file>
 
@@ -5024,4 +6512,16 @@
     </a:ext>
   </a:extLst>
 </a:theme>
+</file>
+
+<file path=customXml/item1.xml><?xml version="1.0" encoding="utf-8"?>
+<b:Sources xmlns:b="http://schemas.openxmlformats.org/officeDocument/2006/bibliography" xmlns="http://schemas.openxmlformats.org/officeDocument/2006/bibliography" SelectedStyle="\APASixthEditionOfficeOnline.xsl" StyleName="APA" Version="6"/>
+</file>
+
+<file path=customXml/itemProps1.xml><?xml version="1.0" encoding="utf-8"?>
+<ds:datastoreItem xmlns:ds="http://schemas.openxmlformats.org/officeDocument/2006/customXml" ds:itemID="{CA26BA20-F07B-454F-BB0A-65A77BB2435A}">
+  <ds:schemaRefs>
+    <ds:schemaRef ds:uri="http://schemas.openxmlformats.org/officeDocument/2006/bibliography"/>
+  </ds:schemaRefs>
+</ds:datastoreItem>
 </file>
</xml_diff>